<commit_message>
Stats Rec repeated 20191221
</commit_message>
<xml_diff>
--- a/public/templates/RecTrackReport.docx
+++ b/public/templates/RecTrackReport.docx
@@ -426,12 +426,6 @@
         <w:gridCol w:w="4247"/>
       </w:tblGrid>
       <w:tr>
-        <w:tblPrEx>
-          <w:tblCellMar>
-            <w:top w:w="0" w:type="dxa"/>
-            <w:bottom w:w="0" w:type="dxa"/>
-          </w:tblCellMar>
-        </w:tblPrEx>
         <w:tc>
           <w:tcPr>
             <w:tcW w:w="8494" w:type="dxa"/>
@@ -477,12 +471,6 @@
         </w:tc>
       </w:tr>
       <w:tr>
-        <w:tblPrEx>
-          <w:tblCellMar>
-            <w:top w:w="0" w:type="dxa"/>
-            <w:bottom w:w="0" w:type="dxa"/>
-          </w:tblCellMar>
-        </w:tblPrEx>
         <w:tc>
           <w:tcPr>
             <w:tcW w:w="4247" w:type="dxa"/>
@@ -567,12 +555,6 @@
         </w:tc>
       </w:tr>
       <w:tr>
-        <w:tblPrEx>
-          <w:tblCellMar>
-            <w:top w:w="0" w:type="dxa"/>
-            <w:bottom w:w="0" w:type="dxa"/>
-          </w:tblCellMar>
-        </w:tblPrEx>
         <w:tc>
           <w:tcPr>
             <w:tcW w:w="4247" w:type="dxa"/>
@@ -611,12 +593,6 @@
               <w:gridCol w:w="1056"/>
             </w:tblGrid>
             <w:tr>
-              <w:tblPrEx>
-                <w:tblCellMar>
-                  <w:top w:w="0" w:type="dxa"/>
-                  <w:bottom w:w="0" w:type="dxa"/>
-                </w:tblCellMar>
-              </w:tblPrEx>
               <w:trPr>
                 <w:jc w:val="center"/>
               </w:trPr>
@@ -764,12 +740,6 @@
               </w:tc>
             </w:tr>
             <w:tr>
-              <w:tblPrEx>
-                <w:tblCellMar>
-                  <w:top w:w="0" w:type="dxa"/>
-                  <w:bottom w:w="0" w:type="dxa"/>
-                </w:tblCellMar>
-              </w:tblPrEx>
               <w:trPr>
                 <w:jc w:val="center"/>
               </w:trPr>
@@ -924,12 +894,6 @@
               <w:gridCol w:w="1056"/>
             </w:tblGrid>
             <w:tr>
-              <w:tblPrEx>
-                <w:tblCellMar>
-                  <w:top w:w="0" w:type="dxa"/>
-                  <w:bottom w:w="0" w:type="dxa"/>
-                </w:tblCellMar>
-              </w:tblPrEx>
               <w:trPr>
                 <w:jc w:val="center"/>
               </w:trPr>
@@ -1077,12 +1041,6 @@
               </w:tc>
             </w:tr>
             <w:tr>
-              <w:tblPrEx>
-                <w:tblCellMar>
-                  <w:top w:w="0" w:type="dxa"/>
-                  <w:bottom w:w="0" w:type="dxa"/>
-                </w:tblCellMar>
-              </w:tblPrEx>
               <w:trPr>
                 <w:jc w:val="center"/>
               </w:trPr>
@@ -1205,12 +1163,6 @@
         </w:tc>
       </w:tr>
       <w:tr>
-        <w:tblPrEx>
-          <w:tblCellMar>
-            <w:top w:w="0" w:type="dxa"/>
-            <w:bottom w:w="0" w:type="dxa"/>
-          </w:tblCellMar>
-        </w:tblPrEx>
         <w:tc>
           <w:tcPr>
             <w:tcW w:w="4247" w:type="dxa"/>
@@ -1295,12 +1247,6 @@
         </w:tc>
       </w:tr>
       <w:tr>
-        <w:tblPrEx>
-          <w:tblCellMar>
-            <w:top w:w="0" w:type="dxa"/>
-            <w:bottom w:w="0" w:type="dxa"/>
-          </w:tblCellMar>
-        </w:tblPrEx>
         <w:tc>
           <w:tcPr>
             <w:tcW w:w="4247" w:type="dxa"/>
@@ -1339,12 +1285,6 @@
               <w:gridCol w:w="1056"/>
             </w:tblGrid>
             <w:tr>
-              <w:tblPrEx>
-                <w:tblCellMar>
-                  <w:top w:w="0" w:type="dxa"/>
-                  <w:bottom w:w="0" w:type="dxa"/>
-                </w:tblCellMar>
-              </w:tblPrEx>
               <w:trPr>
                 <w:jc w:val="center"/>
               </w:trPr>
@@ -1492,12 +1432,6 @@
               </w:tc>
             </w:tr>
             <w:tr>
-              <w:tblPrEx>
-                <w:tblCellMar>
-                  <w:top w:w="0" w:type="dxa"/>
-                  <w:bottom w:w="0" w:type="dxa"/>
-                </w:tblCellMar>
-              </w:tblPrEx>
               <w:trPr>
                 <w:jc w:val="center"/>
               </w:trPr>
@@ -1656,12 +1590,6 @@
               <w:gridCol w:w="1056"/>
             </w:tblGrid>
             <w:tr>
-              <w:tblPrEx>
-                <w:tblCellMar>
-                  <w:top w:w="0" w:type="dxa"/>
-                  <w:bottom w:w="0" w:type="dxa"/>
-                </w:tblCellMar>
-              </w:tblPrEx>
               <w:trPr>
                 <w:jc w:val="center"/>
               </w:trPr>
@@ -1809,12 +1737,6 @@
               </w:tc>
             </w:tr>
             <w:tr>
-              <w:tblPrEx>
-                <w:tblCellMar>
-                  <w:top w:w="0" w:type="dxa"/>
-                  <w:bottom w:w="0" w:type="dxa"/>
-                </w:tblCellMar>
-              </w:tblPrEx>
               <w:trPr>
                 <w:jc w:val="center"/>
               </w:trPr>
@@ -1937,16 +1859,9 @@
         </w:tc>
       </w:tr>
       <w:tr>
-        <w:tblPrEx>
-          <w:tblCellMar>
-            <w:top w:w="0" w:type="dxa"/>
-            <w:bottom w:w="0" w:type="dxa"/>
-          </w:tblCellMar>
-        </w:tblPrEx>
         <w:tc>
           <w:tcPr>
-            <w:tcW w:w="8494" w:type="dxa"/>
-            <w:gridSpan w:val="2"/>
+            <w:tcW w:w="4247" w:type="dxa"/>
             <w:tcBorders>
               <w:top w:val="single" w:sz="4" w:space="0" w:color="000000"/>
               <w:left w:val="single" w:sz="4" w:space="0" w:color="000000"/>
@@ -1983,22 +1898,49 @@
               </w:rPr>
               <w:t>Status</w:t>
             </w:r>
-            <w:bookmarkStart w:id="0" w:name="_GoBack"/>
-            <w:bookmarkEnd w:id="0"/>
+          </w:p>
+        </w:tc>
+        <w:tc>
+          <w:tcPr>
+            <w:tcW w:w="4247" w:type="dxa"/>
+            <w:tcBorders>
+              <w:top w:val="single" w:sz="4" w:space="0" w:color="000000"/>
+              <w:left w:val="single" w:sz="4" w:space="0" w:color="000000"/>
+              <w:bottom w:val="single" w:sz="4" w:space="0" w:color="000000"/>
+              <w:right w:val="single" w:sz="4" w:space="0" w:color="000000"/>
+            </w:tcBorders>
+            <w:shd w:val="clear" w:color="auto" w:fill="323E4F"/>
+          </w:tcPr>
+          <w:p>
+            <w:pPr>
+              <w:jc w:val="center"/>
+              <w:rPr>
+                <w:rFonts w:ascii="Calibri" w:hAnsi="Calibri" w:cs="Calibri"/>
+                <w:b/>
+                <w:bCs/>
+                <w:color w:val="FFFFFF"/>
+                <w:sz w:val="22"/>
+                <w:lang w:eastAsia="pt-PT"/>
+              </w:rPr>
+            </w:pPr>
+            <w:r>
+              <w:rPr>
+                <w:rFonts w:ascii="Calibri" w:hAnsi="Calibri" w:cs="Calibri"/>
+                <w:b/>
+                <w:bCs/>
+                <w:color w:val="FFFFFF"/>
+                <w:sz w:val="22"/>
+                <w:lang w:eastAsia="pt-PT"/>
+              </w:rPr>
+              <w:t>Repeated?</w:t>
+            </w:r>
           </w:p>
         </w:tc>
       </w:tr>
       <w:tr>
-        <w:tblPrEx>
-          <w:tblCellMar>
-            <w:top w:w="0" w:type="dxa"/>
-            <w:bottom w:w="0" w:type="dxa"/>
-          </w:tblCellMar>
-        </w:tblPrEx>
         <w:tc>
           <w:tcPr>
-            <w:tcW w:w="8494" w:type="dxa"/>
-            <w:gridSpan w:val="2"/>
+            <w:tcW w:w="4247" w:type="dxa"/>
             <w:tcBorders>
               <w:top w:val="single" w:sz="4" w:space="0" w:color="000000"/>
               <w:left w:val="single" w:sz="4" w:space="0" w:color="000000"/>
@@ -2020,7 +1962,8 @@
           </w:p>
           <w:tbl>
             <w:tblPr>
-              <w:tblW w:w="8278" w:type="dxa"/>
+              <w:tblW w:w="3780" w:type="dxa"/>
+              <w:jc w:val="center"/>
               <w:tblLayout w:type="fixed"/>
               <w:tblCellMar>
                 <w:left w:w="10" w:type="dxa"/>
@@ -2029,19 +1972,16 @@
               <w:tblLook w:val="04A0" w:firstRow="1" w:lastRow="0" w:firstColumn="1" w:lastColumn="0" w:noHBand="0" w:noVBand="1"/>
             </w:tblPr>
             <w:tblGrid>
-              <w:gridCol w:w="5552"/>
-              <w:gridCol w:w="2726"/>
+              <w:gridCol w:w="2997"/>
+              <w:gridCol w:w="783"/>
             </w:tblGrid>
             <w:tr>
-              <w:tblPrEx>
-                <w:tblCellMar>
-                  <w:top w:w="0" w:type="dxa"/>
-                  <w:bottom w:w="0" w:type="dxa"/>
-                </w:tblCellMar>
-              </w:tblPrEx>
+              <w:trPr>
+                <w:jc w:val="center"/>
+              </w:trPr>
               <w:tc>
                 <w:tcPr>
-                  <w:tcW w:w="5552" w:type="dxa"/>
+                  <w:tcW w:w="2997" w:type="dxa"/>
                   <w:shd w:val="clear" w:color="auto" w:fill="auto"/>
                   <w:tcMar>
                     <w:top w:w="0" w:type="dxa"/>
@@ -2114,7 +2054,7 @@
               </w:tc>
               <w:tc>
                 <w:tcPr>
-                  <w:tcW w:w="2726" w:type="dxa"/>
+                  <w:tcW w:w="783" w:type="dxa"/>
                   <w:shd w:val="clear" w:color="auto" w:fill="auto"/>
                   <w:tcMar>
                     <w:top w:w="0" w:type="dxa"/>
@@ -2183,15 +2123,12 @@
               </w:tc>
             </w:tr>
             <w:tr>
-              <w:tblPrEx>
-                <w:tblCellMar>
-                  <w:top w:w="0" w:type="dxa"/>
-                  <w:bottom w:w="0" w:type="dxa"/>
-                </w:tblCellMar>
-              </w:tblPrEx>
+              <w:trPr>
+                <w:jc w:val="center"/>
+              </w:trPr>
               <w:tc>
                 <w:tcPr>
-                  <w:tcW w:w="5552" w:type="dxa"/>
+                  <w:tcW w:w="2997" w:type="dxa"/>
                   <w:shd w:val="clear" w:color="auto" w:fill="auto"/>
                   <w:tcMar>
                     <w:top w:w="0" w:type="dxa"/>
@@ -2244,7 +2181,7 @@
               </w:tc>
               <w:tc>
                 <w:tcPr>
-                  <w:tcW w:w="2726" w:type="dxa"/>
+                  <w:tcW w:w="783" w:type="dxa"/>
                   <w:shd w:val="clear" w:color="auto" w:fill="auto"/>
                   <w:tcMar>
                     <w:top w:w="0" w:type="dxa"/>
@@ -2289,7 +2226,16 @@
                       <w:color w:val="000000"/>
                       <w:lang w:eastAsia="pt-PT"/>
                     </w:rPr>
-                    <w:t>[i+1].Number}</w:t>
+                    <w:t>[i+1].N</w:t>
+                  </w:r>
+                  <w:r>
+                    <w:rPr>
+                      <w:rFonts w:ascii="Calibri" w:hAnsi="Calibri" w:cs="Calibri"/>
+                      <w:color w:val="000000"/>
+                      <w:lang w:eastAsia="pt-PT"/>
+                    </w:rPr>
+                    <w:lastRenderedPageBreak/>
+                    <w:t>umber}</w:t>
                   </w:r>
                 </w:p>
               </w:tc>
@@ -2306,6 +2252,325 @@
             </w:pPr>
           </w:p>
         </w:tc>
+        <w:tc>
+          <w:tcPr>
+            <w:tcW w:w="4247" w:type="dxa"/>
+            <w:tcBorders>
+              <w:top w:val="single" w:sz="4" w:space="0" w:color="000000"/>
+              <w:left w:val="single" w:sz="4" w:space="0" w:color="000000"/>
+              <w:bottom w:val="single" w:sz="4" w:space="0" w:color="000000"/>
+              <w:right w:val="single" w:sz="4" w:space="0" w:color="000000"/>
+            </w:tcBorders>
+            <w:shd w:val="clear" w:color="auto" w:fill="auto"/>
+          </w:tcPr>
+          <w:p>
+            <w:pPr>
+              <w:jc w:val="center"/>
+            </w:pPr>
+          </w:p>
+          <w:tbl>
+            <w:tblPr>
+              <w:tblW w:w="3780" w:type="dxa"/>
+              <w:jc w:val="center"/>
+              <w:tblLayout w:type="fixed"/>
+              <w:tblCellMar>
+                <w:left w:w="10" w:type="dxa"/>
+                <w:right w:w="10" w:type="dxa"/>
+              </w:tblCellMar>
+              <w:tblLook w:val="04A0" w:firstRow="1" w:lastRow="0" w:firstColumn="1" w:lastColumn="0" w:noHBand="0" w:noVBand="1"/>
+            </w:tblPr>
+            <w:tblGrid>
+              <w:gridCol w:w="1328"/>
+              <w:gridCol w:w="2452"/>
+            </w:tblGrid>
+            <w:tr>
+              <w:trPr>
+                <w:jc w:val="center"/>
+              </w:trPr>
+              <w:tc>
+                <w:tcPr>
+                  <w:tcW w:w="1328" w:type="dxa"/>
+                  <w:shd w:val="clear" w:color="auto" w:fill="auto"/>
+                  <w:tcMar>
+                    <w:top w:w="0" w:type="dxa"/>
+                    <w:left w:w="108" w:type="dxa"/>
+                    <w:bottom w:w="0" w:type="dxa"/>
+                    <w:right w:w="108" w:type="dxa"/>
+                  </w:tcMar>
+                </w:tcPr>
+                <w:p>
+                  <w:r>
+                    <w:rPr>
+                      <w:rFonts w:ascii="Calibri" w:hAnsi="Calibri" w:cs="Calibri"/>
+                      <w:b/>
+                      <w:color w:val="006666"/>
+                      <w:lang w:eastAsia="pt-PT"/>
+                    </w:rPr>
+                    <w:t>Total</w:t>
+                  </w:r>
+                </w:p>
+              </w:tc>
+              <w:tc>
+                <w:tcPr>
+                  <w:tcW w:w="2452" w:type="dxa"/>
+                  <w:shd w:val="clear" w:color="auto" w:fill="auto"/>
+                  <w:tcMar>
+                    <w:top w:w="0" w:type="dxa"/>
+                    <w:left w:w="108" w:type="dxa"/>
+                    <w:bottom w:w="0" w:type="dxa"/>
+                    <w:right w:w="108" w:type="dxa"/>
+                  </w:tcMar>
+                </w:tcPr>
+                <w:p>
+                  <w:pPr>
+                    <w:jc w:val="right"/>
+                  </w:pPr>
+                  <w:r>
+                    <w:rPr>
+                      <w:rFonts w:ascii="Calibri" w:hAnsi="Calibri" w:cs="Calibri"/>
+                      <w:color w:val="000000"/>
+                      <w:lang w:eastAsia="pt-PT"/>
+                    </w:rPr>
+                    <w:t>{</w:t>
+                  </w:r>
+                  <w:proofErr w:type="spellStart"/>
+                  <w:proofErr w:type="gramStart"/>
+                  <w:r>
+                    <w:rPr>
+                      <w:rFonts w:ascii="Calibri" w:hAnsi="Calibri" w:cs="Calibri"/>
+                      <w:color w:val="000000"/>
+                      <w:lang w:eastAsia="pt-PT"/>
+                    </w:rPr>
+                    <w:t>d.</w:t>
+                  </w:r>
+                  <w:r>
+                    <w:rPr>
+                      <w:rFonts w:ascii="Calibri" w:hAnsi="Calibri" w:cs="Calibri"/>
+                    </w:rPr>
+                    <w:t>NumberOfRecommendations</w:t>
+                  </w:r>
+                  <w:proofErr w:type="spellEnd"/>
+                  <w:proofErr w:type="gramEnd"/>
+                  <w:r>
+                    <w:rPr>
+                      <w:rFonts w:ascii="Calibri" w:hAnsi="Calibri" w:cs="Calibri"/>
+                      <w:color w:val="000000"/>
+                      <w:lang w:eastAsia="pt-PT"/>
+                    </w:rPr>
+                    <w:t>}</w:t>
+                  </w:r>
+                </w:p>
+              </w:tc>
+            </w:tr>
+            <w:tr>
+              <w:trPr>
+                <w:jc w:val="center"/>
+              </w:trPr>
+              <w:tc>
+                <w:tcPr>
+                  <w:tcW w:w="1328" w:type="dxa"/>
+                  <w:shd w:val="clear" w:color="auto" w:fill="auto"/>
+                  <w:tcMar>
+                    <w:top w:w="0" w:type="dxa"/>
+                    <w:left w:w="108" w:type="dxa"/>
+                    <w:bottom w:w="0" w:type="dxa"/>
+                    <w:right w:w="108" w:type="dxa"/>
+                  </w:tcMar>
+                </w:tcPr>
+                <w:p>
+                  <w:r>
+                    <w:rPr>
+                      <w:rFonts w:ascii="Calibri" w:hAnsi="Calibri" w:cs="Calibri"/>
+                      <w:b/>
+                      <w:color w:val="006666"/>
+                      <w:lang w:eastAsia="pt-PT"/>
+                    </w:rPr>
+                    <w:t>New</w:t>
+                  </w:r>
+                </w:p>
+              </w:tc>
+              <w:tc>
+                <w:tcPr>
+                  <w:tcW w:w="2452" w:type="dxa"/>
+                  <w:shd w:val="clear" w:color="auto" w:fill="auto"/>
+                  <w:tcMar>
+                    <w:top w:w="0" w:type="dxa"/>
+                    <w:left w:w="108" w:type="dxa"/>
+                    <w:bottom w:w="0" w:type="dxa"/>
+                    <w:right w:w="108" w:type="dxa"/>
+                  </w:tcMar>
+                </w:tcPr>
+                <w:p>
+                  <w:pPr>
+                    <w:jc w:val="right"/>
+                  </w:pPr>
+                  <w:r>
+                    <w:rPr>
+                      <w:rFonts w:ascii="Calibri" w:hAnsi="Calibri" w:cs="Calibri"/>
+                      <w:color w:val="000000"/>
+                      <w:lang w:eastAsia="pt-PT"/>
+                    </w:rPr>
+                    <w:t>{</w:t>
+                  </w:r>
+                  <w:proofErr w:type="spellStart"/>
+                  <w:proofErr w:type="gramStart"/>
+                  <w:r>
+                    <w:rPr>
+                      <w:rFonts w:ascii="Calibri" w:hAnsi="Calibri" w:cs="Calibri"/>
+                      <w:color w:val="000000"/>
+                      <w:lang w:eastAsia="pt-PT"/>
+                    </w:rPr>
+                    <w:t>d.</w:t>
+                  </w:r>
+                  <w:r>
+                    <w:rPr>
+                      <w:rFonts w:ascii="Calibri" w:hAnsi="Calibri" w:cs="Calibri"/>
+                    </w:rPr>
+                    <w:t>NumberOf</w:t>
+                  </w:r>
+                  <w:r>
+                    <w:rPr>
+                      <w:rFonts w:ascii="Calibri" w:hAnsi="Calibri" w:cs="Calibri"/>
+                    </w:rPr>
+                    <w:t>New</w:t>
+                  </w:r>
+                  <w:r>
+                    <w:rPr>
+                      <w:rFonts w:ascii="Calibri" w:hAnsi="Calibri" w:cs="Calibri"/>
+                    </w:rPr>
+                    <w:t>Recommendations</w:t>
+                  </w:r>
+                  <w:proofErr w:type="spellEnd"/>
+                  <w:proofErr w:type="gramEnd"/>
+                  <w:r>
+                    <w:rPr>
+                      <w:rFonts w:ascii="Calibri" w:hAnsi="Calibri" w:cs="Calibri"/>
+                      <w:color w:val="000000"/>
+                      <w:lang w:eastAsia="pt-PT"/>
+                    </w:rPr>
+                    <w:t>}</w:t>
+                  </w:r>
+                </w:p>
+              </w:tc>
+            </w:tr>
+            <w:tr>
+              <w:trPr>
+                <w:jc w:val="center"/>
+              </w:trPr>
+              <w:tc>
+                <w:tcPr>
+                  <w:tcW w:w="1328" w:type="dxa"/>
+                  <w:shd w:val="clear" w:color="auto" w:fill="auto"/>
+                  <w:tcMar>
+                    <w:top w:w="0" w:type="dxa"/>
+                    <w:left w:w="108" w:type="dxa"/>
+                    <w:bottom w:w="0" w:type="dxa"/>
+                    <w:right w:w="108" w:type="dxa"/>
+                  </w:tcMar>
+                </w:tcPr>
+                <w:p>
+                  <w:pPr>
+                    <w:rPr>
+                      <w:rFonts w:ascii="Calibri" w:hAnsi="Calibri" w:cs="Calibri"/>
+                      <w:b/>
+                      <w:color w:val="006666"/>
+                      <w:lang w:eastAsia="pt-PT"/>
+                    </w:rPr>
+                  </w:pPr>
+                  <w:r>
+                    <w:rPr>
+                      <w:rFonts w:ascii="Calibri" w:hAnsi="Calibri" w:cs="Calibri"/>
+                      <w:b/>
+                      <w:color w:val="006666"/>
+                      <w:lang w:eastAsia="pt-PT"/>
+                    </w:rPr>
+                    <w:t>Repeated</w:t>
+                  </w:r>
+                </w:p>
+              </w:tc>
+              <w:tc>
+                <w:tcPr>
+                  <w:tcW w:w="2452" w:type="dxa"/>
+                  <w:shd w:val="clear" w:color="auto" w:fill="auto"/>
+                  <w:tcMar>
+                    <w:top w:w="0" w:type="dxa"/>
+                    <w:left w:w="108" w:type="dxa"/>
+                    <w:bottom w:w="0" w:type="dxa"/>
+                    <w:right w:w="108" w:type="dxa"/>
+                  </w:tcMar>
+                </w:tcPr>
+                <w:p>
+                  <w:pPr>
+                    <w:jc w:val="right"/>
+                    <w:rPr>
+                      <w:rFonts w:ascii="Calibri" w:hAnsi="Calibri" w:cs="Calibri"/>
+                      <w:color w:val="000000"/>
+                      <w:lang w:eastAsia="pt-PT"/>
+                    </w:rPr>
+                  </w:pPr>
+                  <w:r>
+                    <w:rPr>
+                      <w:rFonts w:ascii="Calibri" w:hAnsi="Calibri" w:cs="Calibri"/>
+                      <w:color w:val="000000"/>
+                      <w:lang w:eastAsia="pt-PT"/>
+                    </w:rPr>
+                    <w:t>{</w:t>
+                  </w:r>
+                  <w:proofErr w:type="spellStart"/>
+                  <w:proofErr w:type="gramStart"/>
+                  <w:r>
+                    <w:rPr>
+                      <w:rFonts w:ascii="Calibri" w:hAnsi="Calibri" w:cs="Calibri"/>
+                      <w:color w:val="000000"/>
+                      <w:lang w:eastAsia="pt-PT"/>
+                    </w:rPr>
+                    <w:t>d.</w:t>
+                  </w:r>
+                  <w:r>
+                    <w:rPr>
+                      <w:rFonts w:ascii="Calibri" w:hAnsi="Calibri" w:cs="Calibri"/>
+                    </w:rPr>
+                    <w:t>NumberOf</w:t>
+                  </w:r>
+                  <w:r>
+                    <w:rPr>
+                      <w:rFonts w:ascii="Calibri" w:hAnsi="Calibri" w:cs="Calibri"/>
+                    </w:rPr>
+                    <w:t>Rep</w:t>
+                  </w:r>
+                  <w:r>
+                    <w:rPr>
+                      <w:rFonts w:ascii="Calibri" w:hAnsi="Calibri" w:cs="Calibri"/>
+                    </w:rPr>
+                    <w:t>Recommendations</w:t>
+                  </w:r>
+                  <w:proofErr w:type="spellEnd"/>
+                  <w:proofErr w:type="gramEnd"/>
+                  <w:r>
+                    <w:rPr>
+                      <w:rFonts w:ascii="Calibri" w:hAnsi="Calibri" w:cs="Calibri"/>
+                      <w:color w:val="000000"/>
+                      <w:lang w:eastAsia="pt-PT"/>
+                    </w:rPr>
+                    <w:t>}</w:t>
+                  </w:r>
+                </w:p>
+              </w:tc>
+            </w:tr>
+          </w:tbl>
+          <w:p>
+            <w:pPr>
+              <w:jc w:val="center"/>
+            </w:pPr>
+          </w:p>
+          <w:p>
+            <w:pPr>
+              <w:jc w:val="center"/>
+            </w:pPr>
+          </w:p>
+        </w:tc>
+        <w:bookmarkStart w:id="0" w:name="_GoBack"/>
+        <w:bookmarkEnd w:id="0"/>
       </w:tr>
     </w:tbl>
     <w:p/>
@@ -2362,12 +2627,6 @@
         <w:gridCol w:w="2417"/>
       </w:tblGrid>
       <w:tr>
-        <w:tblPrEx>
-          <w:tblCellMar>
-            <w:top w:w="0" w:type="dxa"/>
-            <w:bottom w:w="0" w:type="dxa"/>
-          </w:tblCellMar>
-        </w:tblPrEx>
         <w:tc>
           <w:tcPr>
             <w:tcW w:w="2985" w:type="dxa"/>
@@ -2568,12 +2827,6 @@
         </w:tc>
       </w:tr>
       <w:tr>
-        <w:tblPrEx>
-          <w:tblCellMar>
-            <w:top w:w="0" w:type="dxa"/>
-            <w:bottom w:w="0" w:type="dxa"/>
-          </w:tblCellMar>
-        </w:tblPrEx>
         <w:tc>
           <w:tcPr>
             <w:tcW w:w="2985" w:type="dxa"/>
@@ -3023,12 +3276,6 @@
         </w:tc>
       </w:tr>
       <w:tr>
-        <w:tblPrEx>
-          <w:tblCellMar>
-            <w:top w:w="0" w:type="dxa"/>
-            <w:bottom w:w="0" w:type="dxa"/>
-          </w:tblCellMar>
-        </w:tblPrEx>
         <w:tc>
           <w:tcPr>
             <w:tcW w:w="2985" w:type="dxa"/>

</xml_diff>

<commit_message>
Issues #89, #90 and #91 solved 20200221
</commit_message>
<xml_diff>
--- a/public/templates/RecTrackReport.docx
+++ b/public/templates/RecTrackReport.docx
@@ -2557,6 +2557,94 @@
                 </w:p>
               </w:tc>
             </w:tr>
+            <w:tr>
+              <w:trPr>
+                <w:jc w:val="center"/>
+              </w:trPr>
+              <w:tc>
+                <w:tcPr>
+                  <w:tcW w:w="1328" w:type="dxa"/>
+                  <w:shd w:val="clear" w:color="auto" w:fill="auto"/>
+                  <w:tcMar>
+                    <w:top w:w="0" w:type="dxa"/>
+                    <w:left w:w="108" w:type="dxa"/>
+                    <w:bottom w:w="0" w:type="dxa"/>
+                    <w:right w:w="108" w:type="dxa"/>
+                  </w:tcMar>
+                </w:tcPr>
+                <w:p>
+                  <w:pPr>
+                    <w:rPr>
+                      <w:rFonts w:ascii="Calibri" w:hAnsi="Calibri" w:cs="Calibri"/>
+                      <w:b/>
+                      <w:color w:val="006666"/>
+                      <w:lang w:eastAsia="pt-PT"/>
+                    </w:rPr>
+                  </w:pPr>
+                  <w:r>
+                    <w:rPr>
+                      <w:rFonts w:ascii="Calibri" w:hAnsi="Calibri" w:cs="Calibri"/>
+                      <w:b/>
+                      <w:color w:val="006666"/>
+                      <w:lang w:eastAsia="pt-PT"/>
+                    </w:rPr>
+                    <w:lastRenderedPageBreak/>
+                    <w:t>Partially rep.</w:t>
+                  </w:r>
+                </w:p>
+              </w:tc>
+              <w:tc>
+                <w:tcPr>
+                  <w:tcW w:w="2452" w:type="dxa"/>
+                  <w:shd w:val="clear" w:color="auto" w:fill="auto"/>
+                  <w:tcMar>
+                    <w:top w:w="0" w:type="dxa"/>
+                    <w:left w:w="108" w:type="dxa"/>
+                    <w:bottom w:w="0" w:type="dxa"/>
+                    <w:right w:w="108" w:type="dxa"/>
+                  </w:tcMar>
+                </w:tcPr>
+                <w:p>
+                  <w:pPr>
+                    <w:jc w:val="right"/>
+                    <w:rPr>
+                      <w:rFonts w:ascii="Calibri" w:hAnsi="Calibri" w:cs="Calibri"/>
+                      <w:color w:val="000000"/>
+                      <w:lang w:eastAsia="pt-PT"/>
+                    </w:rPr>
+                  </w:pPr>
+                  <w:r>
+                    <w:rPr>
+                      <w:rFonts w:ascii="Calibri" w:hAnsi="Calibri" w:cs="Calibri"/>
+                      <w:color w:val="000000"/>
+                      <w:lang w:eastAsia="pt-PT"/>
+                    </w:rPr>
+                    <w:t>{d.</w:t>
+                  </w:r>
+                  <w:r>
+                    <w:t xml:space="preserve"> </w:t>
+                  </w:r>
+                  <w:proofErr w:type="spellStart"/>
+                  <w:r>
+                    <w:rPr>
+                      <w:rFonts w:ascii="Calibri" w:hAnsi="Calibri" w:cs="Calibri"/>
+                    </w:rPr>
+                    <w:t>NumberOfPartRecommendations</w:t>
+                  </w:r>
+                  <w:bookmarkStart w:id="0" w:name="_GoBack"/>
+                  <w:bookmarkEnd w:id="0"/>
+                  <w:proofErr w:type="spellEnd"/>
+                  <w:r>
+                    <w:rPr>
+                      <w:rFonts w:ascii="Calibri" w:hAnsi="Calibri" w:cs="Calibri"/>
+                      <w:color w:val="000000"/>
+                      <w:lang w:eastAsia="pt-PT"/>
+                    </w:rPr>
+                    <w:t>}</w:t>
+                  </w:r>
+                </w:p>
+              </w:tc>
+            </w:tr>
           </w:tbl>
           <w:p>
             <w:pPr>
@@ -2569,8 +2657,6 @@
             </w:pPr>
           </w:p>
         </w:tc>
-        <w:bookmarkStart w:id="0" w:name="_GoBack"/>
-        <w:bookmarkEnd w:id="0"/>
       </w:tr>
     </w:tbl>
     <w:p/>

</xml_diff>